<commit_message>
Added practical exercise 2
</commit_message>
<xml_diff>
--- a/Advanced OOP notes.docx
+++ b/Advanced OOP notes.docx
@@ -4803,7 +4803,7 @@
           <v:shape id="_x0000_i1025" type="#_x0000_t75" style="width:468.7pt;height:405.5pt" o:ole="">
             <v:imagedata r:id="rId6" o:title=""/>
           </v:shape>
-          <o:OLEObject Type="Embed" ProgID="Word.OpenDocumentText.12" ShapeID="_x0000_i1025" DrawAspect="Content" ObjectID="_1776634203" r:id="rId7"/>
+          <o:OLEObject Type="Embed" ProgID="Word.OpenDocumentText.12" ShapeID="_x0000_i1025" DrawAspect="Content" ObjectID="_1777067985" r:id="rId7"/>
         </w:object>
       </w:r>
     </w:p>
@@ -5043,7 +5043,7 @@
           <v:shape id="_x0000_i1026" type="#_x0000_t75" style="width:468.7pt;height:90.35pt" o:ole="">
             <v:imagedata r:id="rId8" o:title=""/>
           </v:shape>
-          <o:OLEObject Type="Embed" ProgID="Word.OpenDocumentText.12" ShapeID="_x0000_i1026" DrawAspect="Content" ObjectID="_1776634204" r:id="rId9"/>
+          <o:OLEObject Type="Embed" ProgID="Word.OpenDocumentText.12" ShapeID="_x0000_i1026" DrawAspect="Content" ObjectID="_1777067986" r:id="rId9"/>
         </w:object>
       </w:r>
     </w:p>
@@ -5088,7 +5088,7 @@
           <v:shape id="_x0000_i1027" type="#_x0000_t75" style="width:468.7pt;height:157.6pt" o:ole="">
             <v:imagedata r:id="rId10" o:title=""/>
           </v:shape>
-          <o:OLEObject Type="Embed" ProgID="Word.OpenDocumentText.12" ShapeID="_x0000_i1027" DrawAspect="Content" ObjectID="_1776634205" r:id="rId11"/>
+          <o:OLEObject Type="Embed" ProgID="Word.OpenDocumentText.12" ShapeID="_x0000_i1027" DrawAspect="Content" ObjectID="_1777067987" r:id="rId11"/>
         </w:object>
       </w:r>
     </w:p>
@@ -5138,7 +5138,7 @@
           <v:shape id="_x0000_i1028" type="#_x0000_t75" style="width:468.7pt;height:45.5pt" o:ole="">
             <v:imagedata r:id="rId12" o:title=""/>
           </v:shape>
-          <o:OLEObject Type="Embed" ProgID="Word.OpenDocumentText.12" ShapeID="_x0000_i1028" DrawAspect="Content" ObjectID="_1776634206" r:id="rId13"/>
+          <o:OLEObject Type="Embed" ProgID="Word.OpenDocumentText.12" ShapeID="_x0000_i1028" DrawAspect="Content" ObjectID="_1777067988" r:id="rId13"/>
         </w:object>
       </w:r>
     </w:p>
@@ -5161,7 +5161,7 @@
           <v:shape id="_x0000_i1029" type="#_x0000_t75" style="width:468.7pt;height:90.35pt" o:ole="">
             <v:imagedata r:id="rId14" o:title=""/>
           </v:shape>
-          <o:OLEObject Type="Embed" ProgID="Word.OpenDocumentText.12" ShapeID="_x0000_i1029" DrawAspect="Content" ObjectID="_1776634207" r:id="rId15"/>
+          <o:OLEObject Type="Embed" ProgID="Word.OpenDocumentText.12" ShapeID="_x0000_i1029" DrawAspect="Content" ObjectID="_1777067989" r:id="rId15"/>
         </w:object>
       </w:r>
     </w:p>
@@ -5203,7 +5203,7 @@
           <v:shape id="_x0000_i1030" type="#_x0000_t75" style="width:468.7pt;height:90.35pt" o:ole="">
             <v:imagedata r:id="rId16" o:title=""/>
           </v:shape>
-          <o:OLEObject Type="Embed" ProgID="Word.OpenDocumentText.12" ShapeID="_x0000_i1030" DrawAspect="Content" ObjectID="_1776634208" r:id="rId17"/>
+          <o:OLEObject Type="Embed" ProgID="Word.OpenDocumentText.12" ShapeID="_x0000_i1030" DrawAspect="Content" ObjectID="_1777067990" r:id="rId17"/>
         </w:object>
       </w:r>
     </w:p>
@@ -5299,7 +5299,7 @@
           <v:shape id="_x0000_i1031" type="#_x0000_t75" style="width:468.7pt;height:45.5pt" o:ole="">
             <v:imagedata r:id="rId18" o:title=""/>
           </v:shape>
-          <o:OLEObject Type="Embed" ProgID="Word.OpenDocumentText.12" ShapeID="_x0000_i1031" DrawAspect="Content" ObjectID="_1776634209" r:id="rId19"/>
+          <o:OLEObject Type="Embed" ProgID="Word.OpenDocumentText.12" ShapeID="_x0000_i1031" DrawAspect="Content" ObjectID="_1777067991" r:id="rId19"/>
         </w:object>
       </w:r>
     </w:p>
@@ -5341,7 +5341,7 @@
           <v:shape id="_x0000_i1032" type="#_x0000_t75" style="width:468.7pt;height:202.4pt" o:ole="">
             <v:imagedata r:id="rId20" o:title=""/>
           </v:shape>
-          <o:OLEObject Type="Embed" ProgID="Word.OpenDocumentText.12" ShapeID="_x0000_i1032" DrawAspect="Content" ObjectID="_1776634210" r:id="rId21"/>
+          <o:OLEObject Type="Embed" ProgID="Word.OpenDocumentText.12" ShapeID="_x0000_i1032" DrawAspect="Content" ObjectID="_1777067992" r:id="rId21"/>
         </w:object>
       </w:r>
     </w:p>
@@ -5456,7 +5456,7 @@
           <v:shape id="_x0000_i1033" type="#_x0000_t75" style="width:468.7pt;height:224.15pt" o:ole="">
             <v:imagedata r:id="rId22" o:title=""/>
           </v:shape>
-          <o:OLEObject Type="Embed" ProgID="Word.OpenDocumentText.12" ShapeID="_x0000_i1033" DrawAspect="Content" ObjectID="_1776634211" r:id="rId23"/>
+          <o:OLEObject Type="Embed" ProgID="Word.OpenDocumentText.12" ShapeID="_x0000_i1033" DrawAspect="Content" ObjectID="_1777067993" r:id="rId23"/>
         </w:object>
       </w:r>
     </w:p>
@@ -5472,9 +5472,14 @@
       </w:pPr>
       <w:bookmarkStart w:id="22" w:name="_Toc159790677"/>
       <w:r>
-        <w:t>The property keyword</w:t>
+        <w:t xml:space="preserve">The property </w:t>
+      </w:r>
+      <w:proofErr w:type="gramStart"/>
+      <w:r>
+        <w:t>keyword</w:t>
       </w:r>
       <w:bookmarkEnd w:id="22"/>
+      <w:proofErr w:type="gramEnd"/>
     </w:p>
     <w:p>
       <w:pPr>
@@ -5495,7 +5500,7 @@
           <v:shape id="_x0000_i1034" type="#_x0000_t75" style="width:468.7pt;height:290.7pt" o:ole="">
             <v:imagedata r:id="rId24" o:title=""/>
           </v:shape>
-          <o:OLEObject Type="Embed" ProgID="Word.OpenDocumentText.12" ShapeID="_x0000_i1034" DrawAspect="Content" ObjectID="_1776634212" r:id="rId25"/>
+          <o:OLEObject Type="Embed" ProgID="Word.OpenDocumentText.12" ShapeID="_x0000_i1034" DrawAspect="Content" ObjectID="_1777067994" r:id="rId25"/>
         </w:object>
       </w:r>
     </w:p>
@@ -5510,6 +5515,7 @@
       </w:pPr>
       <w:bookmarkStart w:id="24" w:name="_Toc159790678"/>
       <w:r>
+        <w:lastRenderedPageBreak/>
         <w:t>Class Methods and Attributes</w:t>
       </w:r>
       <w:bookmarkEnd w:id="24"/>
@@ -5536,7 +5542,7 @@
           <v:shape id="_x0000_i1035" type="#_x0000_t75" style="width:468.7pt;height:180pt" o:ole="">
             <v:imagedata r:id="rId26" o:title=""/>
           </v:shape>
-          <o:OLEObject Type="Embed" ProgID="Word.OpenDocumentText.12" ShapeID="_x0000_i1035" DrawAspect="Content" ObjectID="_1776634213" r:id="rId27"/>
+          <o:OLEObject Type="Embed" ProgID="Word.OpenDocumentText.12" ShapeID="_x0000_i1035" DrawAspect="Content" ObjectID="_1777067995" r:id="rId27"/>
         </w:object>
       </w:r>
     </w:p>
@@ -5563,7 +5569,7 @@
           <v:shape id="_x0000_i1036" type="#_x0000_t75" style="width:468.7pt;height:312.45pt" o:ole="">
             <v:imagedata r:id="rId28" o:title=""/>
           </v:shape>
-          <o:OLEObject Type="Embed" ProgID="Word.OpenDocumentText.12" ShapeID="_x0000_i1036" DrawAspect="Content" ObjectID="_1776634214" r:id="rId29"/>
+          <o:OLEObject Type="Embed" ProgID="Word.OpenDocumentText.12" ShapeID="_x0000_i1036" DrawAspect="Content" ObjectID="_1777067996" r:id="rId29"/>
         </w:object>
       </w:r>
     </w:p>
@@ -5575,6 +5581,7 @@
       </w:pPr>
       <w:bookmarkStart w:id="28" w:name="_Toc159790680"/>
       <w:r>
+        <w:lastRenderedPageBreak/>
         <w:t>Creating an Object</w:t>
       </w:r>
       <w:bookmarkEnd w:id="28"/>
@@ -5587,7 +5594,7 @@
           <v:shape id="_x0000_i1037" type="#_x0000_t75" style="width:468.7pt;height:269.65pt" o:ole="">
             <v:imagedata r:id="rId30" o:title=""/>
           </v:shape>
-          <o:OLEObject Type="Embed" ProgID="Word.OpenDocumentText.12" ShapeID="_x0000_i1037" DrawAspect="Content" ObjectID="_1776634215" r:id="rId31"/>
+          <o:OLEObject Type="Embed" ProgID="Word.OpenDocumentText.12" ShapeID="_x0000_i1037" DrawAspect="Content" ObjectID="_1777067997" r:id="rId31"/>
         </w:object>
       </w:r>
     </w:p>
@@ -5672,7 +5679,15 @@
       </w:r>
       <w:proofErr w:type="spellEnd"/>
       <w:r>
-        <w:t>__()`.</w:t>
+        <w:t>_</w:t>
+      </w:r>
+      <w:proofErr w:type="gramStart"/>
+      <w:r>
+        <w:t>_(</w:t>
+      </w:r>
+      <w:proofErr w:type="gramEnd"/>
+      <w:r>
+        <w:t>)`.</w:t>
       </w:r>
     </w:p>
     <w:p>
@@ -5703,7 +5718,15 @@
       </w:r>
       <w:proofErr w:type="spellEnd"/>
       <w:r>
-        <w:t>__() method:</w:t>
+        <w:t>_</w:t>
+      </w:r>
+      <w:proofErr w:type="gramStart"/>
+      <w:r>
+        <w:t>_(</w:t>
+      </w:r>
+      <w:proofErr w:type="gramEnd"/>
+      <w:r>
+        <w:t>) method:</w:t>
       </w:r>
       <w:bookmarkEnd w:id="33"/>
     </w:p>
@@ -5736,7 +5759,15 @@
       </w:r>
       <w:proofErr w:type="spellEnd"/>
       <w:r>
-        <w:t>__()` method is called automatically when an object is created.</w:t>
+        <w:t>_</w:t>
+      </w:r>
+      <w:proofErr w:type="gramStart"/>
+      <w:r>
+        <w:t>_(</w:t>
+      </w:r>
+      <w:proofErr w:type="gramEnd"/>
+      <w:r>
+        <w:t>)` method is called automatically when an object is created.</w:t>
       </w:r>
     </w:p>
     <w:bookmarkStart w:id="34" w:name="_MON_1770267397"/>
@@ -5750,7 +5781,7 @@
           <v:shape id="_x0000_i1038" type="#_x0000_t75" style="width:468.7pt;height:157.6pt" o:ole="">
             <v:imagedata r:id="rId32" o:title=""/>
           </v:shape>
-          <o:OLEObject Type="Embed" ProgID="Word.OpenDocumentText.12" ShapeID="_x0000_i1038" DrawAspect="Content" ObjectID="_1776634216" r:id="rId33"/>
+          <o:OLEObject Type="Embed" ProgID="Word.OpenDocumentText.12" ShapeID="_x0000_i1038" DrawAspect="Content" ObjectID="_1777067998" r:id="rId33"/>
         </w:object>
       </w:r>
     </w:p>
@@ -5781,7 +5812,15 @@
         </w:numPr>
       </w:pPr>
       <w:r>
-        <w:t>It is responsible for creating a new instance of  a class</w:t>
+        <w:t xml:space="preserve">It is responsible for creating a new instance </w:t>
+      </w:r>
+      <w:proofErr w:type="gramStart"/>
+      <w:r>
+        <w:t>of  a</w:t>
+      </w:r>
+      <w:proofErr w:type="gramEnd"/>
+      <w:r>
+        <w:t xml:space="preserve"> class</w:t>
       </w:r>
     </w:p>
     <w:p>
@@ -5840,7 +5879,7 @@
           <v:shape id="_x0000_i1039" type="#_x0000_t75" style="width:468.7pt;height:269.65pt" o:ole="">
             <v:imagedata r:id="rId34" o:title=""/>
           </v:shape>
-          <o:OLEObject Type="Embed" ProgID="Word.OpenDocumentText.12" ShapeID="_x0000_i1039" DrawAspect="Content" ObjectID="_1776634217" r:id="rId35"/>
+          <o:OLEObject Type="Embed" ProgID="Word.OpenDocumentText.12" ShapeID="_x0000_i1039" DrawAspect="Content" ObjectID="_1777067999" r:id="rId35"/>
         </w:object>
       </w:r>
     </w:p>
@@ -6077,11 +6116,11 @@
         <w:ind w:left="720"/>
       </w:pPr>
       <w:r>
-        <w:object w:dxaOrig="9360" w:dyaOrig="3149" w14:anchorId="789729D4">
-          <v:shape id="_x0000_i1040" type="#_x0000_t75" style="width:468.7pt;height:157.6pt" o:ole="">
+        <w:object w:dxaOrig="9360" w:dyaOrig="4911" w14:anchorId="789729D4">
+          <v:shape id="_x0000_i1071" type="#_x0000_t75" style="width:468.7pt;height:245.9pt" o:ole="">
             <v:imagedata r:id="rId36" o:title=""/>
           </v:shape>
-          <o:OLEObject Type="Embed" ProgID="Word.OpenDocumentText.12" ShapeID="_x0000_i1040" DrawAspect="Content" ObjectID="_1776634218" r:id="rId37"/>
+          <o:OLEObject Type="Embed" ProgID="Word.OpenDocumentText.12" ShapeID="_x0000_i1071" DrawAspect="Content" ObjectID="_1777068000" r:id="rId37"/>
         </w:object>
       </w:r>
     </w:p>
@@ -6135,6 +6174,7 @@
         <w:t>`</w:t>
       </w:r>
       <w:proofErr w:type="spellStart"/>
+      <w:proofErr w:type="gramStart"/>
       <w:r>
         <w:rPr>
           <w:b/>
@@ -6143,6 +6183,7 @@
         <w:t>copy.copy</w:t>
       </w:r>
       <w:proofErr w:type="spellEnd"/>
+      <w:proofErr w:type="gramEnd"/>
       <w:r>
         <w:rPr>
           <w:b/>
@@ -6195,7 +6236,7 @@
           <v:shape id="_x0000_i1041" type="#_x0000_t75" style="width:468.7pt;height:224.15pt" o:ole="">
             <v:imagedata r:id="rId38" o:title=""/>
           </v:shape>
-          <o:OLEObject Type="Embed" ProgID="Word.OpenDocumentText.12" ShapeID="_x0000_i1041" DrawAspect="Content" ObjectID="_1776634219" r:id="rId39"/>
+          <o:OLEObject Type="Embed" ProgID="Word.OpenDocumentText.12" ShapeID="_x0000_i1041" DrawAspect="Content" ObjectID="_1777068001" r:id="rId39"/>
         </w:object>
       </w:r>
     </w:p>
@@ -6235,7 +6276,15 @@
         </w:numPr>
       </w:pPr>
       <w:r>
-        <w:t>In Python, the destructor method is `__del__()`.</w:t>
+        <w:t>In Python, the destructor method is `__del_</w:t>
+      </w:r>
+      <w:proofErr w:type="gramStart"/>
+      <w:r>
+        <w:t>_(</w:t>
+      </w:r>
+      <w:proofErr w:type="gramEnd"/>
+      <w:r>
+        <w:t>)`.</w:t>
       </w:r>
     </w:p>
     <w:p>
@@ -6247,7 +6296,15 @@
         </w:numPr>
       </w:pPr>
       <w:r>
-        <w:t>The __del__() method is automatically called when the reference count of the object reaches 0, indicating that there are no more references to the object and it’s about to be garbage collected.</w:t>
+        <w:t>The __del_</w:t>
+      </w:r>
+      <w:proofErr w:type="gramStart"/>
+      <w:r>
+        <w:t>_(</w:t>
+      </w:r>
+      <w:proofErr w:type="gramEnd"/>
+      <w:r>
+        <w:t>) method is automatically called when the reference count of the object reaches 0, indicating that there are no more references to the object and it’s about to be garbage collected.</w:t>
       </w:r>
     </w:p>
     <w:bookmarkStart w:id="43" w:name="_MON_1770268747"/>
@@ -6261,7 +6318,7 @@
           <v:shape id="_x0000_i1042" type="#_x0000_t75" style="width:468.7pt;height:267.6pt" o:ole="">
             <v:imagedata r:id="rId40" o:title=""/>
           </v:shape>
-          <o:OLEObject Type="Embed" ProgID="Word.OpenDocumentText.12" ShapeID="_x0000_i1042" DrawAspect="Content" ObjectID="_1776634220" r:id="rId41"/>
+          <o:OLEObject Type="Embed" ProgID="Word.OpenDocumentText.12" ShapeID="_x0000_i1042" DrawAspect="Content" ObjectID="_1777068002" r:id="rId41"/>
         </w:object>
       </w:r>
     </w:p>
@@ -6276,6 +6333,7 @@
       </w:pPr>
       <w:bookmarkStart w:id="44" w:name="_Toc159790690"/>
       <w:r>
+        <w:lastRenderedPageBreak/>
         <w:t>Other object destruction mechanisms:</w:t>
       </w:r>
       <w:bookmarkEnd w:id="44"/>
@@ -6295,7 +6353,23 @@
           <w:b/>
           <w:bCs/>
         </w:rPr>
-        <w:t>__del__()</w:t>
+        <w:t>__del_</w:t>
+      </w:r>
+      <w:proofErr w:type="gramStart"/>
+      <w:r>
+        <w:rPr>
+          <w:b/>
+          <w:bCs/>
+        </w:rPr>
+        <w:t>_(</w:t>
+      </w:r>
+      <w:proofErr w:type="gramEnd"/>
+      <w:r>
+        <w:rPr>
+          <w:b/>
+          <w:bCs/>
+        </w:rPr>
+        <w:t>)</w:t>
       </w:r>
       <w:r>
         <w:t xml:space="preserve"> method, there are other mechanisms for managing resource cleanup and finalization in Python:</w:t>
@@ -6337,7 +6411,23 @@
           <w:b/>
           <w:bCs/>
         </w:rPr>
-        <w:t>__enter__()</w:t>
+        <w:t>__enter_</w:t>
+      </w:r>
+      <w:proofErr w:type="gramStart"/>
+      <w:r>
+        <w:rPr>
+          <w:b/>
+          <w:bCs/>
+        </w:rPr>
+        <w:t>_(</w:t>
+      </w:r>
+      <w:proofErr w:type="gramEnd"/>
+      <w:r>
+        <w:rPr>
+          <w:b/>
+          <w:bCs/>
+        </w:rPr>
+        <w:t>)</w:t>
       </w:r>
       <w:r>
         <w:t xml:space="preserve"> and </w:t>
@@ -6374,7 +6464,7 @@
           <v:shape id="_x0000_i1043" type="#_x0000_t75" style="width:468.7pt;height:202.4pt" o:ole="">
             <v:imagedata r:id="rId42" o:title=""/>
           </v:shape>
-          <o:OLEObject Type="Embed" ProgID="Word.OpenDocumentText.12" ShapeID="_x0000_i1043" DrawAspect="Content" ObjectID="_1776634221" r:id="rId43"/>
+          <o:OLEObject Type="Embed" ProgID="Word.OpenDocumentText.12" ShapeID="_x0000_i1043" DrawAspect="Content" ObjectID="_1777068003" r:id="rId43"/>
         </w:object>
       </w:r>
     </w:p>
@@ -6428,7 +6518,7 @@
           <v:shape id="_x0000_i1044" type="#_x0000_t75" style="width:468.7pt;height:157.6pt" o:ole="">
             <v:imagedata r:id="rId44" o:title=""/>
           </v:shape>
-          <o:OLEObject Type="Embed" ProgID="Word.OpenDocumentText.12" ShapeID="_x0000_i1044" DrawAspect="Content" ObjectID="_1776634222" r:id="rId45"/>
+          <o:OLEObject Type="Embed" ProgID="Word.OpenDocumentText.12" ShapeID="_x0000_i1044" DrawAspect="Content" ObjectID="_1777068004" r:id="rId45"/>
         </w:object>
       </w:r>
     </w:p>
@@ -6447,6 +6537,7 @@
       </w:pPr>
       <w:bookmarkStart w:id="49" w:name="_Toc159790693"/>
       <w:r>
+        <w:lastRenderedPageBreak/>
         <w:t>Resource Management Libraries</w:t>
       </w:r>
       <w:bookmarkEnd w:id="49"/>
@@ -6463,7 +6554,23 @@
           <w:b/>
           <w:bCs/>
         </w:rPr>
-        <w:t>with open()</w:t>
+        <w:t xml:space="preserve">with </w:t>
+      </w:r>
+      <w:proofErr w:type="gramStart"/>
+      <w:r>
+        <w:rPr>
+          <w:b/>
+          <w:bCs/>
+        </w:rPr>
+        <w:t>open(</w:t>
+      </w:r>
+      <w:proofErr w:type="gramEnd"/>
+      <w:r>
+        <w:rPr>
+          <w:b/>
+          <w:bCs/>
+        </w:rPr>
+        <w:t>)</w:t>
       </w:r>
       <w:r>
         <w:t xml:space="preserve"> for file I/O), database connections (</w:t>
@@ -6550,7 +6657,7 @@
           <v:shape id="_x0000_i1045" type="#_x0000_t75" style="width:468.7pt;height:135.85pt" o:ole="">
             <v:imagedata r:id="rId46" o:title=""/>
           </v:shape>
-          <o:OLEObject Type="Embed" ProgID="Word.OpenDocumentText.12" ShapeID="_x0000_i1045" DrawAspect="Content" ObjectID="_1776634223" r:id="rId47"/>
+          <o:OLEObject Type="Embed" ProgID="Word.OpenDocumentText.12" ShapeID="_x0000_i1045" DrawAspect="Content" ObjectID="_1777068005" r:id="rId47"/>
         </w:object>
       </w:r>
     </w:p>
@@ -6624,7 +6731,7 @@
           <v:shape id="_x0000_i1046" type="#_x0000_t75" style="width:468.7pt;height:269.65pt" o:ole="">
             <v:imagedata r:id="rId48" o:title=""/>
           </v:shape>
-          <o:OLEObject Type="Embed" ProgID="Word.OpenDocumentText.12" ShapeID="_x0000_i1046" DrawAspect="Content" ObjectID="_1776634224" r:id="rId49"/>
+          <o:OLEObject Type="Embed" ProgID="Word.OpenDocumentText.12" ShapeID="_x0000_i1046" DrawAspect="Content" ObjectID="_1777068006" r:id="rId49"/>
         </w:object>
       </w:r>
     </w:p>
@@ -6713,7 +6820,7 @@
           <v:shape id="_x0000_i1047" type="#_x0000_t75" style="width:468.7pt;height:111.4pt" o:ole="">
             <v:imagedata r:id="rId50" o:title=""/>
           </v:shape>
-          <o:OLEObject Type="Embed" ProgID="Word.OpenDocumentText.12" ShapeID="_x0000_i1047" DrawAspect="Content" ObjectID="_1776634225" r:id="rId51"/>
+          <o:OLEObject Type="Embed" ProgID="Word.OpenDocumentText.12" ShapeID="_x0000_i1047" DrawAspect="Content" ObjectID="_1777068007" r:id="rId51"/>
         </w:object>
       </w:r>
     </w:p>
@@ -6766,7 +6873,7 @@
           <v:shape id="_x0000_i1048" type="#_x0000_t75" style="width:468.7pt;height:135.85pt" o:ole="">
             <v:imagedata r:id="rId52" o:title=""/>
           </v:shape>
-          <o:OLEObject Type="Embed" ProgID="Word.OpenDocumentText.12" ShapeID="_x0000_i1048" DrawAspect="Content" ObjectID="_1776634226" r:id="rId53"/>
+          <o:OLEObject Type="Embed" ProgID="Word.OpenDocumentText.12" ShapeID="_x0000_i1048" DrawAspect="Content" ObjectID="_1777068008" r:id="rId53"/>
         </w:object>
       </w:r>
     </w:p>
@@ -6815,7 +6922,7 @@
           <v:shape id="_x0000_i1049" type="#_x0000_t75" style="width:468.7pt;height:135.85pt" o:ole="">
             <v:imagedata r:id="rId54" o:title=""/>
           </v:shape>
-          <o:OLEObject Type="Embed" ProgID="Word.OpenDocumentText.12" ShapeID="_x0000_i1049" DrawAspect="Content" ObjectID="_1776634227" r:id="rId55"/>
+          <o:OLEObject Type="Embed" ProgID="Word.OpenDocumentText.12" ShapeID="_x0000_i1049" DrawAspect="Content" ObjectID="_1777068009" r:id="rId55"/>
         </w:object>
       </w:r>
     </w:p>
@@ -6910,7 +7017,11 @@
         <w:t>Although</w:t>
       </w:r>
       <w:r>
-        <w:t xml:space="preserve"> Python does not enforce access modifiers like some other languages, it provides a convention-based approach for controlling access to class members. However, it's important to note that these conventions are not enforced by the language itself, and accessing protected or private members from outside the class is still possible.</w:t>
+        <w:t xml:space="preserve"> Python does not enforce access modifiers like some other languages, it provides a convention-based approach for controlling access to class members. However, it's important to note that these </w:t>
+      </w:r>
+      <w:r>
+        <w:lastRenderedPageBreak/>
+        <w:t>conventions are not enforced by the language itself, and accessing protected or private members from outside the class is still possible.</w:t>
       </w:r>
     </w:p>
     <w:p>
@@ -6986,7 +7097,7 @@
           <v:shape id="_x0000_i1050" type="#_x0000_t75" style="width:468.7pt;height:269.65pt" o:ole="">
             <v:imagedata r:id="rId48" o:title=""/>
           </v:shape>
-          <o:OLEObject Type="Embed" ProgID="Word.OpenDocumentText.12" ShapeID="_x0000_i1050" DrawAspect="Content" ObjectID="_1776634228" r:id="rId56"/>
+          <o:OLEObject Type="Embed" ProgID="Word.OpenDocumentText.12" ShapeID="_x0000_i1050" DrawAspect="Content" ObjectID="_1777068010" r:id="rId56"/>
         </w:object>
       </w:r>
     </w:p>
@@ -7060,7 +7171,7 @@
           <v:shape id="_x0000_i1051" type="#_x0000_t75" style="width:468.7pt;height:382.4pt" o:ole="">
             <v:imagedata r:id="rId57" o:title=""/>
           </v:shape>
-          <o:OLEObject Type="Embed" ProgID="Word.OpenDocumentText.12" ShapeID="_x0000_i1051" DrawAspect="Content" ObjectID="_1776634229" r:id="rId58"/>
+          <o:OLEObject Type="Embed" ProgID="Word.OpenDocumentText.12" ShapeID="_x0000_i1051" DrawAspect="Content" ObjectID="_1777068011" r:id="rId58"/>
         </w:object>
       </w:r>
     </w:p>
@@ -7118,7 +7229,7 @@
           <v:shape id="_x0000_i1052" type="#_x0000_t75" style="width:468.7pt;height:382.4pt" o:ole="">
             <v:imagedata r:id="rId59" o:title=""/>
           </v:shape>
-          <o:OLEObject Type="Embed" ProgID="Word.OpenDocumentText.12" ShapeID="_x0000_i1052" DrawAspect="Content" ObjectID="_1776634230" r:id="rId60"/>
+          <o:OLEObject Type="Embed" ProgID="Word.OpenDocumentText.12" ShapeID="_x0000_i1052" DrawAspect="Content" ObjectID="_1777068012" r:id="rId60"/>
         </w:object>
       </w:r>
     </w:p>
@@ -7231,7 +7342,7 @@
           <v:shape id="_x0000_i1053" type="#_x0000_t75" style="width:468.7pt;height:223.45pt" o:ole="">
             <v:imagedata r:id="rId61" o:title=""/>
           </v:shape>
-          <o:OLEObject Type="Embed" ProgID="Word.OpenDocumentText.12" ShapeID="_x0000_i1053" DrawAspect="Content" ObjectID="_1776634231" r:id="rId62"/>
+          <o:OLEObject Type="Embed" ProgID="Word.OpenDocumentText.12" ShapeID="_x0000_i1053" DrawAspect="Content" ObjectID="_1777068013" r:id="rId62"/>
         </w:object>
       </w:r>
     </w:p>
@@ -7259,7 +7370,7 @@
           <v:shape id="_x0000_i1054" type="#_x0000_t75" style="width:468.7pt;height:292.1pt" o:ole="">
             <v:imagedata r:id="rId63" o:title=""/>
           </v:shape>
-          <o:OLEObject Type="Embed" ProgID="Word.OpenDocumentText.12" ShapeID="_x0000_i1054" DrawAspect="Content" ObjectID="_1776634232" r:id="rId64"/>
+          <o:OLEObject Type="Embed" ProgID="Word.OpenDocumentText.12" ShapeID="_x0000_i1054" DrawAspect="Content" ObjectID="_1777068014" r:id="rId64"/>
         </w:object>
       </w:r>
     </w:p>
@@ -7319,7 +7430,7 @@
           <v:shape id="_x0000_i1055" type="#_x0000_t75" style="width:468.7pt;height:472.1pt" o:ole="">
             <v:imagedata r:id="rId65" o:title=""/>
           </v:shape>
-          <o:OLEObject Type="Embed" ProgID="Word.OpenDocumentText.12" ShapeID="_x0000_i1055" DrawAspect="Content" ObjectID="_1776634233" r:id="rId66"/>
+          <o:OLEObject Type="Embed" ProgID="Word.OpenDocumentText.12" ShapeID="_x0000_i1055" DrawAspect="Content" ObjectID="_1777068015" r:id="rId66"/>
         </w:object>
       </w:r>
     </w:p>
@@ -7404,6 +7515,7 @@
         </w:rPr>
         <w:t>==</w:t>
       </w:r>
+      <w:proofErr w:type="gramStart"/>
       <w:r>
         <w:t xml:space="preserve">, </w:t>
       </w:r>
@@ -7412,7 +7524,15 @@
           <w:b/>
           <w:bCs/>
         </w:rPr>
-        <w:t>!=</w:t>
+        <w:t>!</w:t>
+      </w:r>
+      <w:proofErr w:type="gramEnd"/>
+      <w:r>
+        <w:rPr>
+          <w:b/>
+          <w:bCs/>
+        </w:rPr>
+        <w:t>=</w:t>
       </w:r>
       <w:r>
         <w:t>, etc., when applied to objects of user-defined classes.</w:t>
@@ -7469,7 +7589,23 @@
           <w:b/>
           <w:bCs/>
         </w:rPr>
-        <w:t>__add__()</w:t>
+        <w:t>__add_</w:t>
+      </w:r>
+      <w:proofErr w:type="gramStart"/>
+      <w:r>
+        <w:rPr>
+          <w:b/>
+          <w:bCs/>
+        </w:rPr>
+        <w:t>_(</w:t>
+      </w:r>
+      <w:proofErr w:type="gramEnd"/>
+      <w:r>
+        <w:rPr>
+          <w:b/>
+          <w:bCs/>
+        </w:rPr>
+        <w:t>)</w:t>
       </w:r>
       <w:r>
         <w:t xml:space="preserve"> for </w:t>
@@ -7550,7 +7686,7 @@
           <v:shape id="_x0000_i1056" type="#_x0000_t75" style="width:468pt;height:315.15pt" o:ole="">
             <v:imagedata r:id="rId67" o:title=""/>
           </v:shape>
-          <o:OLEObject Type="Embed" ProgID="Word.OpenDocumentText.12" ShapeID="_x0000_i1056" DrawAspect="Content" ObjectID="_1776634234" r:id="rId68"/>
+          <o:OLEObject Type="Embed" ProgID="Word.OpenDocumentText.12" ShapeID="_x0000_i1056" DrawAspect="Content" ObjectID="_1777068016" r:id="rId68"/>
         </w:object>
       </w:r>
     </w:p>
@@ -7770,7 +7906,23 @@
           <w:b/>
           <w:bCs/>
         </w:rPr>
-        <w:t>__()</w:t>
+        <w:t>_</w:t>
+      </w:r>
+      <w:proofErr w:type="gramStart"/>
+      <w:r>
+        <w:rPr>
+          <w:b/>
+          <w:bCs/>
+        </w:rPr>
+        <w:t>_(</w:t>
+      </w:r>
+      <w:proofErr w:type="gramEnd"/>
+      <w:r>
+        <w:rPr>
+          <w:b/>
+          <w:bCs/>
+        </w:rPr>
+        <w:t>)</w:t>
       </w:r>
       <w:r>
         <w:t xml:space="preserve"> and </w:t>
@@ -7795,12 +7947,21 @@
       <w:r>
         <w:t xml:space="preserve"> loop or to retrieve elements one at a time using the </w:t>
       </w:r>
-      <w:r>
-        <w:rPr>
-          <w:b/>
-          <w:bCs/>
-        </w:rPr>
-        <w:t>next()</w:t>
+      <w:proofErr w:type="gramStart"/>
+      <w:r>
+        <w:rPr>
+          <w:b/>
+          <w:bCs/>
+        </w:rPr>
+        <w:t>next(</w:t>
+      </w:r>
+      <w:proofErr w:type="gramEnd"/>
+      <w:r>
+        <w:rPr>
+          <w:b/>
+          <w:bCs/>
+        </w:rPr>
+        <w:t>)</w:t>
       </w:r>
       <w:r>
         <w:t xml:space="preserve"> function.</w:t>
@@ -7838,7 +7999,23 @@
           <w:b/>
           <w:bCs/>
         </w:rPr>
-        <w:t>__()</w:t>
+        <w:t>_</w:t>
+      </w:r>
+      <w:proofErr w:type="gramStart"/>
+      <w:r>
+        <w:rPr>
+          <w:b/>
+          <w:bCs/>
+        </w:rPr>
+        <w:t>_(</w:t>
+      </w:r>
+      <w:proofErr w:type="gramEnd"/>
+      <w:r>
+        <w:rPr>
+          <w:b/>
+          <w:bCs/>
+        </w:rPr>
+        <w:t>)</w:t>
       </w:r>
       <w:r>
         <w:t xml:space="preserve"> and </w:t>
@@ -7891,7 +8068,23 @@
           <w:b/>
           <w:bCs/>
         </w:rPr>
-        <w:t>__()</w:t>
+        <w:t>_</w:t>
+      </w:r>
+      <w:proofErr w:type="gramStart"/>
+      <w:r>
+        <w:rPr>
+          <w:b/>
+          <w:bCs/>
+        </w:rPr>
+        <w:t>_(</w:t>
+      </w:r>
+      <w:proofErr w:type="gramEnd"/>
+      <w:r>
+        <w:rPr>
+          <w:b/>
+          <w:bCs/>
+        </w:rPr>
+        <w:t>)</w:t>
       </w:r>
       <w:r>
         <w:t xml:space="preserve"> method returns the iterator object itself and is required to allow iteration over the object.</w:t>
@@ -7921,7 +8114,23 @@
           <w:b/>
           <w:bCs/>
         </w:rPr>
-        <w:t>__next__()</w:t>
+        <w:t>__next_</w:t>
+      </w:r>
+      <w:proofErr w:type="gramStart"/>
+      <w:r>
+        <w:rPr>
+          <w:b/>
+          <w:bCs/>
+        </w:rPr>
+        <w:t>_(</w:t>
+      </w:r>
+      <w:proofErr w:type="gramEnd"/>
+      <w:r>
+        <w:rPr>
+          <w:b/>
+          <w:bCs/>
+        </w:rPr>
+        <w:t>)</w:t>
       </w:r>
       <w:r>
         <w:t xml:space="preserve"> method returns the next element in the iterator and raises a </w:t>
@@ -7980,6 +8189,7 @@
         <w:t xml:space="preserve"> loops or with the </w:t>
       </w:r>
       <w:proofErr w:type="spellStart"/>
+      <w:proofErr w:type="gramStart"/>
       <w:r>
         <w:rPr>
           <w:b/>
@@ -7993,7 +8203,15 @@
           <w:b/>
           <w:bCs/>
         </w:rPr>
-        <w:t>()</w:t>
+        <w:t>(</w:t>
+      </w:r>
+      <w:proofErr w:type="gramEnd"/>
+      <w:r>
+        <w:rPr>
+          <w:b/>
+          <w:bCs/>
+        </w:rPr>
+        <w:t>)</w:t>
       </w:r>
       <w:r>
         <w:t xml:space="preserve"> and </w:t>
@@ -8020,7 +8238,7 @@
           <v:shape id="_x0000_i1057" type="#_x0000_t75" style="width:468pt;height:89.65pt" o:ole="">
             <v:imagedata r:id="rId69" o:title=""/>
           </v:shape>
-          <o:OLEObject Type="Embed" ProgID="Word.OpenDocumentText.12" ShapeID="_x0000_i1057" DrawAspect="Content" ObjectID="_1776634235" r:id="rId70"/>
+          <o:OLEObject Type="Embed" ProgID="Word.OpenDocumentText.12" ShapeID="_x0000_i1057" DrawAspect="Content" ObjectID="_1777068017" r:id="rId70"/>
         </w:object>
       </w:r>
     </w:p>
@@ -8070,7 +8288,23 @@
           <w:b/>
           <w:bCs/>
         </w:rPr>
-        <w:t>__()</w:t>
+        <w:t>_</w:t>
+      </w:r>
+      <w:proofErr w:type="gramStart"/>
+      <w:r>
+        <w:rPr>
+          <w:b/>
+          <w:bCs/>
+        </w:rPr>
+        <w:t>_(</w:t>
+      </w:r>
+      <w:proofErr w:type="gramEnd"/>
+      <w:r>
+        <w:rPr>
+          <w:b/>
+          <w:bCs/>
+        </w:rPr>
+        <w:t>)</w:t>
       </w:r>
       <w:r>
         <w:t xml:space="preserve"> and </w:t>
@@ -8117,7 +8351,23 @@
           <w:b/>
           <w:bCs/>
         </w:rPr>
-        <w:t>__()</w:t>
+        <w:t>_</w:t>
+      </w:r>
+      <w:proofErr w:type="gramStart"/>
+      <w:r>
+        <w:rPr>
+          <w:b/>
+          <w:bCs/>
+        </w:rPr>
+        <w:t>_(</w:t>
+      </w:r>
+      <w:proofErr w:type="gramEnd"/>
+      <w:r>
+        <w:rPr>
+          <w:b/>
+          <w:bCs/>
+        </w:rPr>
+        <w:t>)</w:t>
       </w:r>
       <w:r>
         <w:t xml:space="preserve"> method returns the iterator object itself.</w:t>
@@ -8138,7 +8388,23 @@
           <w:b/>
           <w:bCs/>
         </w:rPr>
-        <w:t>__next__()</w:t>
+        <w:t>__next_</w:t>
+      </w:r>
+      <w:proofErr w:type="gramStart"/>
+      <w:r>
+        <w:rPr>
+          <w:b/>
+          <w:bCs/>
+        </w:rPr>
+        <w:t>_(</w:t>
+      </w:r>
+      <w:proofErr w:type="gramEnd"/>
+      <w:r>
+        <w:rPr>
+          <w:b/>
+          <w:bCs/>
+        </w:rPr>
+        <w:t>)</w:t>
       </w:r>
       <w:r>
         <w:t xml:space="preserve"> method computes and returns the next element in the iteration sequence.</w:t>
@@ -8153,7 +8419,7 @@
           <v:shape id="_x0000_i1058" type="#_x0000_t75" style="width:468pt;height:449.65pt" o:ole="">
             <v:imagedata r:id="rId71" o:title=""/>
           </v:shape>
-          <o:OLEObject Type="Embed" ProgID="Word.OpenDocumentText.12" ShapeID="_x0000_i1058" DrawAspect="Content" ObjectID="_1776634236" r:id="rId72"/>
+          <o:OLEObject Type="Embed" ProgID="Word.OpenDocumentText.12" ShapeID="_x0000_i1058" DrawAspect="Content" ObjectID="_1777068018" r:id="rId72"/>
         </w:object>
       </w:r>
     </w:p>
@@ -8197,6 +8463,7 @@
         <w:t xml:space="preserve"> loop or with functions like </w:t>
       </w:r>
       <w:proofErr w:type="spellStart"/>
+      <w:proofErr w:type="gramStart"/>
       <w:r>
         <w:rPr>
           <w:b/>
@@ -8210,7 +8477,15 @@
           <w:b/>
           <w:bCs/>
         </w:rPr>
-        <w:t>()</w:t>
+        <w:t>(</w:t>
+      </w:r>
+      <w:proofErr w:type="gramEnd"/>
+      <w:r>
+        <w:rPr>
+          <w:b/>
+          <w:bCs/>
+        </w:rPr>
+        <w:t>)</w:t>
       </w:r>
       <w:r>
         <w:t xml:space="preserve"> and </w:t>
@@ -8254,7 +8529,23 @@
           <w:b/>
           <w:bCs/>
         </w:rPr>
-        <w:t>__()</w:t>
+        <w:t>_</w:t>
+      </w:r>
+      <w:proofErr w:type="gramStart"/>
+      <w:r>
+        <w:rPr>
+          <w:b/>
+          <w:bCs/>
+        </w:rPr>
+        <w:t>_(</w:t>
+      </w:r>
+      <w:proofErr w:type="gramEnd"/>
+      <w:r>
+        <w:rPr>
+          <w:b/>
+          <w:bCs/>
+        </w:rPr>
+        <w:t>)</w:t>
       </w:r>
       <w:r>
         <w:t xml:space="preserve"> method. This method returns an iterator object that allows sequential access to the elements of the </w:t>
@@ -8287,6 +8578,7 @@
       </w:pPr>
       <w:bookmarkStart w:id="85" w:name="_Toc159790715"/>
       <w:r>
+        <w:lastRenderedPageBreak/>
         <w:t xml:space="preserve">Creating custom </w:t>
       </w:r>
       <w:proofErr w:type="spellStart"/>
@@ -8332,7 +8624,23 @@
           <w:b/>
           <w:bCs/>
         </w:rPr>
-        <w:t>__()</w:t>
+        <w:t>_</w:t>
+      </w:r>
+      <w:proofErr w:type="gramStart"/>
+      <w:r>
+        <w:rPr>
+          <w:b/>
+          <w:bCs/>
+        </w:rPr>
+        <w:t>_(</w:t>
+      </w:r>
+      <w:proofErr w:type="gramEnd"/>
+      <w:r>
+        <w:rPr>
+          <w:b/>
+          <w:bCs/>
+        </w:rPr>
+        <w:t>)</w:t>
       </w:r>
       <w:r>
         <w:t xml:space="preserve"> method.</w:t>
@@ -8348,7 +8656,15 @@
       </w:r>
       <w:proofErr w:type="spellEnd"/>
       <w:r>
-        <w:t>__() method must return an iterator object.</w:t>
+        <w:t>_</w:t>
+      </w:r>
+      <w:proofErr w:type="gramStart"/>
+      <w:r>
+        <w:t>_(</w:t>
+      </w:r>
+      <w:proofErr w:type="gramEnd"/>
+      <w:r>
+        <w:t>) method must return an iterator object.</w:t>
       </w:r>
     </w:p>
     <w:bookmarkStart w:id="86" w:name="_MON_1770402059"/>
@@ -8359,7 +8675,7 @@
           <v:shape id="_x0000_i1059" type="#_x0000_t75" style="width:468pt;height:247.9pt" o:ole="">
             <v:imagedata r:id="rId73" o:title=""/>
           </v:shape>
-          <o:OLEObject Type="Embed" ProgID="Word.OpenDocumentText.12" ShapeID="_x0000_i1059" DrawAspect="Content" ObjectID="_1776634237" r:id="rId74"/>
+          <o:OLEObject Type="Embed" ProgID="Word.OpenDocumentText.12" ShapeID="_x0000_i1059" DrawAspect="Content" ObjectID="_1777068019" r:id="rId74"/>
         </w:object>
       </w:r>
     </w:p>
@@ -8533,6 +8849,7 @@
       </w:pPr>
       <w:bookmarkStart w:id="88" w:name="_Toc159790717"/>
       <w:r>
+        <w:lastRenderedPageBreak/>
         <w:t>Generators</w:t>
       </w:r>
       <w:bookmarkEnd w:id="88"/>
@@ -8644,7 +8961,7 @@
           <v:shape id="_x0000_i1060" type="#_x0000_t75" style="width:468pt;height:180pt" o:ole="">
             <v:imagedata r:id="rId75" o:title=""/>
           </v:shape>
-          <o:OLEObject Type="Embed" ProgID="Word.OpenDocumentText.12" ShapeID="_x0000_i1060" DrawAspect="Content" ObjectID="_1776634238" r:id="rId76"/>
+          <o:OLEObject Type="Embed" ProgID="Word.OpenDocumentText.12" ShapeID="_x0000_i1060" DrawAspect="Content" ObjectID="_1777068020" r:id="rId76"/>
         </w:object>
       </w:r>
     </w:p>
@@ -8710,7 +9027,7 @@
           <v:shape id="_x0000_i1061" type="#_x0000_t75" style="width:468pt;height:134.5pt" o:ole="">
             <v:imagedata r:id="rId77" o:title=""/>
           </v:shape>
-          <o:OLEObject Type="Embed" ProgID="Word.OpenDocumentText.12" ShapeID="_x0000_i1061" DrawAspect="Content" ObjectID="_1776634239" r:id="rId78"/>
+          <o:OLEObject Type="Embed" ProgID="Word.OpenDocumentText.12" ShapeID="_x0000_i1061" DrawAspect="Content" ObjectID="_1777068021" r:id="rId78"/>
         </w:object>
       </w:r>
     </w:p>
@@ -8722,6 +9039,7 @@
       </w:pPr>
       <w:bookmarkStart w:id="92" w:name="_Toc159790719"/>
       <w:r>
+        <w:lastRenderedPageBreak/>
         <w:t>Difference between generator expressions and generator functions</w:t>
       </w:r>
       <w:bookmarkEnd w:id="92"/>
@@ -8923,7 +9241,7 @@
           <v:shape id="_x0000_i1062" type="#_x0000_t75" style="width:468pt;height:290.7pt" o:ole="">
             <v:imagedata r:id="rId79" o:title=""/>
           </v:shape>
-          <o:OLEObject Type="Embed" ProgID="Word.OpenDocumentText.12" ShapeID="_x0000_i1062" DrawAspect="Content" ObjectID="_1776634240" r:id="rId80"/>
+          <o:OLEObject Type="Embed" ProgID="Word.OpenDocumentText.12" ShapeID="_x0000_i1062" DrawAspect="Content" ObjectID="_1777068022" r:id="rId80"/>
         </w:object>
       </w:r>
     </w:p>
@@ -8951,7 +9269,7 @@
           <v:shape id="_x0000_i1063" type="#_x0000_t75" style="width:468pt;height:223.45pt" o:ole="">
             <v:imagedata r:id="rId81" o:title=""/>
           </v:shape>
-          <o:OLEObject Type="Embed" ProgID="Word.OpenDocumentText.12" ShapeID="_x0000_i1063" DrawAspect="Content" ObjectID="_1776634241" r:id="rId82"/>
+          <o:OLEObject Type="Embed" ProgID="Word.OpenDocumentText.12" ShapeID="_x0000_i1063" DrawAspect="Content" ObjectID="_1777068023" r:id="rId82"/>
         </w:object>
       </w:r>
     </w:p>
@@ -8963,6 +9281,7 @@
       </w:pPr>
       <w:bookmarkStart w:id="98" w:name="_Toc159790723"/>
       <w:r>
+        <w:lastRenderedPageBreak/>
         <w:t>Built-in functions for generators</w:t>
       </w:r>
       <w:bookmarkEnd w:id="98"/>
@@ -8971,12 +9290,21 @@
       <w:r>
         <w:t xml:space="preserve">Built-in functions like </w:t>
       </w:r>
-      <w:r>
-        <w:rPr>
-          <w:b/>
-          <w:bCs/>
-        </w:rPr>
-        <w:t>next()</w:t>
+      <w:proofErr w:type="gramStart"/>
+      <w:r>
+        <w:rPr>
+          <w:b/>
+          <w:bCs/>
+        </w:rPr>
+        <w:t>next(</w:t>
+      </w:r>
+      <w:proofErr w:type="gramEnd"/>
+      <w:r>
+        <w:rPr>
+          <w:b/>
+          <w:bCs/>
+        </w:rPr>
+        <w:t>)</w:t>
       </w:r>
       <w:r>
         <w:t xml:space="preserve">, </w:t>
@@ -9028,7 +9356,23 @@
           <w:b/>
           <w:bCs/>
         </w:rPr>
-        <w:t>. next()</w:t>
+        <w:t xml:space="preserve">. </w:t>
+      </w:r>
+      <w:proofErr w:type="gramStart"/>
+      <w:r>
+        <w:rPr>
+          <w:b/>
+          <w:bCs/>
+        </w:rPr>
+        <w:t>next(</w:t>
+      </w:r>
+      <w:proofErr w:type="gramEnd"/>
+      <w:r>
+        <w:rPr>
+          <w:b/>
+          <w:bCs/>
+        </w:rPr>
+        <w:t>)</w:t>
       </w:r>
     </w:p>
     <w:p>
@@ -9045,12 +9389,21 @@
       <w:r>
         <w:t xml:space="preserve">The </w:t>
       </w:r>
-      <w:r>
-        <w:rPr>
-          <w:b/>
-          <w:bCs/>
-        </w:rPr>
-        <w:t>next()</w:t>
+      <w:proofErr w:type="gramStart"/>
+      <w:r>
+        <w:rPr>
+          <w:b/>
+          <w:bCs/>
+        </w:rPr>
+        <w:t>next(</w:t>
+      </w:r>
+      <w:proofErr w:type="gramEnd"/>
+      <w:r>
+        <w:rPr>
+          <w:b/>
+          <w:bCs/>
+        </w:rPr>
+        <w:t>)</w:t>
       </w:r>
       <w:r>
         <w:t xml:space="preserve"> function is used to retrieve the next value from a generator.</w:t>
@@ -9082,7 +9435,7 @@
           <v:shape id="_x0000_i1064" type="#_x0000_t75" style="width:468pt;height:269.65pt" o:ole="">
             <v:imagedata r:id="rId83" o:title=""/>
           </v:shape>
-          <o:OLEObject Type="Embed" ProgID="Word.OpenDocumentText.12" ShapeID="_x0000_i1064" DrawAspect="Content" ObjectID="_1776634242" r:id="rId84"/>
+          <o:OLEObject Type="Embed" ProgID="Word.OpenDocumentText.12" ShapeID="_x0000_i1064" DrawAspect="Content" ObjectID="_1777068024" r:id="rId84"/>
         </w:object>
       </w:r>
     </w:p>
@@ -9104,6 +9457,7 @@
         </w:rPr>
       </w:pPr>
       <w:proofErr w:type="spellStart"/>
+      <w:proofErr w:type="gramStart"/>
       <w:r>
         <w:rPr>
           <w:b/>
@@ -9117,7 +9471,15 @@
           <w:b/>
           <w:bCs/>
         </w:rPr>
-        <w:t>()</w:t>
+        <w:t>(</w:t>
+      </w:r>
+      <w:proofErr w:type="gramEnd"/>
+      <w:r>
+        <w:rPr>
+          <w:b/>
+          <w:bCs/>
+        </w:rPr>
+        <w:t>)</w:t>
       </w:r>
     </w:p>
     <w:p>
@@ -9136,6 +9498,7 @@
         <w:t xml:space="preserve">The </w:t>
       </w:r>
       <w:proofErr w:type="spellStart"/>
+      <w:proofErr w:type="gramStart"/>
       <w:r>
         <w:rPr>
           <w:b/>
@@ -9149,7 +9512,15 @@
           <w:b/>
           <w:bCs/>
         </w:rPr>
-        <w:t>()</w:t>
+        <w:t>(</w:t>
+      </w:r>
+      <w:proofErr w:type="gramEnd"/>
+      <w:r>
+        <w:rPr>
+          <w:b/>
+          <w:bCs/>
+        </w:rPr>
+        <w:t>)</w:t>
       </w:r>
       <w:r>
         <w:t xml:space="preserve"> function is used to create an iterator from an </w:t>
@@ -9190,7 +9561,7 @@
           <v:shape id="_x0000_i1065" type="#_x0000_t75" style="width:468pt;height:315.15pt" o:ole="">
             <v:imagedata r:id="rId85" o:title=""/>
           </v:shape>
-          <o:OLEObject Type="Embed" ProgID="Word.OpenDocumentText.12" ShapeID="_x0000_i1065" DrawAspect="Content" ObjectID="_1776634243" r:id="rId86"/>
+          <o:OLEObject Type="Embed" ProgID="Word.OpenDocumentText.12" ShapeID="_x0000_i1065" DrawAspect="Content" ObjectID="_1777068025" r:id="rId86"/>
         </w:object>
       </w:r>
     </w:p>
@@ -9284,7 +9655,7 @@
           <v:shape id="_x0000_i1066" type="#_x0000_t75" style="width:468pt;height:337.6pt" o:ole="">
             <v:imagedata r:id="rId87" o:title=""/>
           </v:shape>
-          <o:OLEObject Type="Embed" ProgID="Word.OpenDocumentText.12" ShapeID="_x0000_i1066" DrawAspect="Content" ObjectID="_1776634244" r:id="rId88"/>
+          <o:OLEObject Type="Embed" ProgID="Word.OpenDocumentText.12" ShapeID="_x0000_i1066" DrawAspect="Content" ObjectID="_1777068026" r:id="rId88"/>
         </w:object>
       </w:r>
     </w:p>

</xml_diff>